<commit_message>
Relatório de Status 16/11
</commit_message>
<xml_diff>
--- a/Projeto 2/Gerente Projeto/Relatório de Status do Projeto/RELATORIO-DE-STATUS-02-11.docx
+++ b/Projeto 2/Gerente Projeto/Relatório de Status do Projeto/RELATORIO-DE-STATUS-02-11.docx
@@ -4,7 +4,7 @@
   <w:body>
     <w:p>
       <w:pPr>
-        <w:pStyle w:val="Title"/>
+        <w:pStyle w:val="Ttulododocumento"/>
         <w:spacing w:before="480" w:after="160"/>
         <w:rPr/>
       </w:pPr>
@@ -39,12 +39,12 @@
           <w:bottom w:w="0" w:type="dxa"/>
           <w:right w:w="108" w:type="dxa"/>
         </w:tblCellMar>
-        <w:tblLook w:val="04a0" w:noVBand="1" w:noHBand="0" w:lastColumn="0" w:firstColumn="1" w:lastRow="0" w:firstRow="1"/>
+        <w:tblLook w:noVBand="1" w:val="04a0" w:noHBand="0" w:lastColumn="0" w:firstColumn="1" w:lastRow="0" w:firstRow="1"/>
       </w:tblPr>
       <w:tblGrid>
-        <w:gridCol w:w="2668"/>
+        <w:gridCol w:w="2667"/>
         <w:gridCol w:w="3529"/>
-        <w:gridCol w:w="3549"/>
+        <w:gridCol w:w="3550"/>
       </w:tblGrid>
       <w:tr>
         <w:trPr>
@@ -52,7 +52,7 @@
         </w:trPr>
         <w:tc>
           <w:tcPr>
-            <w:tcW w:w="2668" w:type="dxa"/>
+            <w:tcW w:w="2667" w:type="dxa"/>
             <w:tcBorders>
               <w:bottom w:val="single" w:sz="4" w:space="0" w:color="BFBFBF"/>
               <w:insideH w:val="single" w:sz="4" w:space="0" w:color="BFBFBF"/>
@@ -72,7 +72,7 @@
             </w:pPr>
             <w:r>
               <w:rPr>
-                <w:rFonts w:asciiTheme="majorHAnsi" w:hAnsiTheme="majorHAnsi" w:ascii="Calibri" w:hAnsi="Calibri"/>
+                <w:rFonts w:ascii="Calibri" w:hAnsi="Calibri" w:asciiTheme="majorHAnsi" w:hAnsiTheme="majorHAnsi"/>
                 <w:caps/>
                 <w:color w:val="577188" w:themeColor="accent1" w:themeShade="bf"/>
               </w:rPr>
@@ -102,7 +102,7 @@
             </w:pPr>
             <w:r>
               <w:rPr>
-                <w:rFonts w:asciiTheme="majorHAnsi" w:hAnsiTheme="majorHAnsi" w:ascii="Calibri" w:hAnsi="Calibri"/>
+                <w:rFonts w:ascii="Calibri" w:hAnsi="Calibri" w:asciiTheme="majorHAnsi" w:hAnsiTheme="majorHAnsi"/>
                 <w:caps/>
                 <w:color w:val="577188" w:themeColor="accent1" w:themeShade="bf"/>
               </w:rPr>
@@ -112,7 +112,7 @@
         </w:tc>
         <w:tc>
           <w:tcPr>
-            <w:tcW w:w="3549" w:type="dxa"/>
+            <w:tcW w:w="3550" w:type="dxa"/>
             <w:tcBorders>
               <w:bottom w:val="single" w:sz="4" w:space="0" w:color="BFBFBF"/>
               <w:insideH w:val="single" w:sz="4" w:space="0" w:color="BFBFBF"/>
@@ -132,7 +132,7 @@
             </w:pPr>
             <w:r>
               <w:rPr>
-                <w:rFonts w:asciiTheme="majorHAnsi" w:hAnsiTheme="majorHAnsi" w:ascii="Calibri" w:hAnsi="Calibri"/>
+                <w:rFonts w:ascii="Calibri" w:hAnsi="Calibri" w:asciiTheme="majorHAnsi" w:hAnsiTheme="majorHAnsi"/>
                 <w:caps/>
                 <w:color w:val="577188" w:themeColor="accent1" w:themeShade="bf"/>
               </w:rPr>
@@ -187,7 +187,7 @@
             </w:r>
             <w:r>
               <w:rPr>
-                <w:rFonts w:asciiTheme="majorHAnsi" w:hAnsiTheme="majorHAnsi" w:ascii="Calibri" w:hAnsi="Calibri"/>
+                <w:rFonts w:ascii="Calibri" w:hAnsi="Calibri" w:asciiTheme="majorHAnsi" w:hAnsiTheme="majorHAnsi"/>
                 <w:caps/>
                 <w:color w:val="577188" w:themeColor="accent1" w:themeShade="bf"/>
               </w:rPr>
@@ -195,7 +195,7 @@
             </w:r>
             <w:r>
               <w:rPr>
-                <w:rFonts w:asciiTheme="majorHAnsi" w:hAnsiTheme="majorHAnsi" w:ascii="Calibri" w:hAnsi="Calibri"/>
+                <w:rFonts w:ascii="Calibri" w:hAnsi="Calibri" w:asciiTheme="majorHAnsi" w:hAnsiTheme="majorHAnsi"/>
                 <w:caps/>
                 <w:color w:val="577188" w:themeColor="accent1" w:themeShade="bf"/>
               </w:rPr>
@@ -208,38 +208,30 @@
         <w:trPr/>
         <w:tc>
           <w:tcPr>
-            <w:tcW w:w="2668" w:type="dxa"/>
-            <w:tcBorders>
-              <w:top w:val="single" w:sz="4" w:space="0" w:color="BFBFBF"/>
-              <w:bottom w:val="single" w:sz="4" w:space="0" w:color="BFBFBF"/>
-              <w:insideH w:val="single" w:sz="4" w:space="0" w:color="BFBFBF"/>
-            </w:tcBorders>
-            <w:shd w:color="auto" w:fill="auto" w:val="clear"/>
-          </w:tcPr>
-          <w:p>
-            <w:pPr>
-              <w:pStyle w:val="Normal"/>
-              <w:widowControl/>
-              <w:bidi w:val="0"/>
-              <w:spacing w:before="40" w:after="40"/>
-              <w:jc w:val="left"/>
-              <w:rPr/>
-            </w:pPr>
-            <w:r>
-              <w:rPr/>
-              <w:t>02</w:t>
-            </w:r>
-            <w:r>
-              <w:rPr/>
-              <w:t>/1</w:t>
-            </w:r>
-            <w:r>
-              <w:rPr/>
-              <w:t>1</w:t>
-            </w:r>
-            <w:r>
-              <w:rPr/>
-              <w:t>/2017</w:t>
+            <w:tcW w:w="2667" w:type="dxa"/>
+            <w:tcBorders>
+              <w:top w:val="single" w:sz="4" w:space="0" w:color="BFBFBF"/>
+              <w:bottom w:val="single" w:sz="4" w:space="0" w:color="BFBFBF"/>
+              <w:insideH w:val="single" w:sz="4" w:space="0" w:color="BFBFBF"/>
+            </w:tcBorders>
+            <w:shd w:color="auto" w:fill="auto" w:val="clear"/>
+          </w:tcPr>
+          <w:p>
+            <w:pPr>
+              <w:pStyle w:val="Normal"/>
+              <w:widowControl/>
+              <w:bidi w:val="0"/>
+              <w:spacing w:before="40" w:after="40"/>
+              <w:jc w:val="left"/>
+              <w:rPr/>
+            </w:pPr>
+            <w:r>
+              <w:rPr/>
+              <w:t>16</w:t>
+            </w:r>
+            <w:r>
+              <w:rPr/>
+              <w:t>/11/2017</w:t>
             </w:r>
           </w:p>
         </w:tc>
@@ -277,7 +269,7 @@
         </w:tc>
         <w:tc>
           <w:tcPr>
-            <w:tcW w:w="3549" w:type="dxa"/>
+            <w:tcW w:w="3550" w:type="dxa"/>
             <w:tcBorders>
               <w:top w:val="single" w:sz="4" w:space="0" w:color="BFBFBF"/>
               <w:bottom w:val="single" w:sz="4" w:space="0" w:color="BFBFBF"/>
@@ -323,21 +315,17 @@
       </w:r>
       <w:r>
         <w:rPr/>
-        <w:t>Modelo Conceitual</w:t>
+        <w:t>Diagrama de Sequência</w:t>
       </w:r>
       <w:r>
         <w:rPr/>
-        <w:t xml:space="preserve"> pelos analistas e projetistas Jean e Kin. Novamente não houve a revisão do SQA sobre os documentos. </w:t>
-      </w:r>
-      <w:r>
-        <w:rPr/>
-        <w:t>Mesmo toda a equipe solicitando para que os mesmos fizessem a atividade de revisão, não obtemos sucesso.</w:t>
+        <w:t xml:space="preserve"> pelos analistas e projetistas Jean e Kin. Novamente não houve a revisão do SQA sobre os documentos. Mesmo toda a equipe solicitando para que os mesmos fizessem a atividade de revisão, não obtemos sucesso.</w:t>
       </w:r>
     </w:p>
     <w:p>
       <w:pPr>
         <w:pStyle w:val="Ttulo1"/>
-        <w:shd w:fill="7E97AD" w:val="clear"/>
+        <w:shd w:val="clear" w:fill="7E97AD"/>
         <w:rPr/>
       </w:pPr>
       <w:r>
@@ -361,7 +349,7 @@
           <w:bottom w:w="0" w:type="dxa"/>
           <w:right w:w="108" w:type="dxa"/>
         </w:tblCellMar>
-        <w:tblLook w:val="04a0" w:noVBand="1" w:noHBand="0" w:lastColumn="0" w:firstColumn="1" w:lastRow="0" w:firstRow="1"/>
+        <w:tblLook w:noVBand="1" w:val="04a0" w:noHBand="0" w:lastColumn="0" w:firstColumn="1" w:lastRow="0" w:firstRow="1"/>
       </w:tblPr>
       <w:tblGrid>
         <w:gridCol w:w="1684"/>
@@ -396,7 +384,7 @@
             </w:pPr>
             <w:r>
               <w:rPr>
-                <w:rFonts w:asciiTheme="majorHAnsi" w:hAnsiTheme="majorHAnsi" w:ascii="Calibri" w:hAnsi="Calibri"/>
+                <w:rFonts w:ascii="Calibri" w:hAnsi="Calibri" w:asciiTheme="majorHAnsi" w:hAnsiTheme="majorHAnsi"/>
                 <w:caps/>
                 <w:color w:val="577188" w:themeColor="accent1" w:themeShade="bf"/>
               </w:rPr>
@@ -426,7 +414,7 @@
             </w:pPr>
             <w:r>
               <w:rPr>
-                <w:rFonts w:asciiTheme="majorHAnsi" w:hAnsiTheme="majorHAnsi" w:ascii="Calibri" w:hAnsi="Calibri"/>
+                <w:rFonts w:ascii="Calibri" w:hAnsi="Calibri" w:asciiTheme="majorHAnsi" w:hAnsiTheme="majorHAnsi"/>
                 <w:caps/>
                 <w:color w:val="577188" w:themeColor="accent1" w:themeShade="bf"/>
               </w:rPr>
@@ -456,7 +444,7 @@
             </w:pPr>
             <w:r>
               <w:rPr>
-                <w:rFonts w:asciiTheme="majorHAnsi" w:hAnsiTheme="majorHAnsi" w:ascii="Calibri" w:hAnsi="Calibri"/>
+                <w:rFonts w:ascii="Calibri" w:hAnsi="Calibri" w:asciiTheme="majorHAnsi" w:hAnsiTheme="majorHAnsi"/>
                 <w:caps/>
                 <w:color w:val="577188" w:themeColor="accent1" w:themeShade="bf"/>
               </w:rPr>
@@ -486,7 +474,7 @@
             </w:pPr>
             <w:r>
               <w:rPr>
-                <w:rFonts w:asciiTheme="majorHAnsi" w:hAnsiTheme="majorHAnsi" w:ascii="Calibri" w:hAnsi="Calibri"/>
+                <w:rFonts w:ascii="Calibri" w:hAnsi="Calibri" w:asciiTheme="majorHAnsi" w:hAnsiTheme="majorHAnsi"/>
                 <w:caps/>
                 <w:color w:val="577188" w:themeColor="accent1" w:themeShade="bf"/>
               </w:rPr>
@@ -516,7 +504,7 @@
             </w:pPr>
             <w:r>
               <w:rPr>
-                <w:rFonts w:asciiTheme="majorHAnsi" w:hAnsiTheme="majorHAnsi" w:ascii="Calibri" w:hAnsi="Calibri"/>
+                <w:rFonts w:ascii="Calibri" w:hAnsi="Calibri" w:asciiTheme="majorHAnsi" w:hAnsiTheme="majorHAnsi"/>
                 <w:caps/>
                 <w:color w:val="577188" w:themeColor="accent1" w:themeShade="bf"/>
               </w:rPr>
@@ -1347,11 +1335,7 @@
             </w:pPr>
             <w:r>
               <w:rPr/>
-              <w:t>100</w:t>
-            </w:r>
-            <w:r>
-              <w:rPr/>
-              <w:t>%</w:t>
+              <w:t>100%</w:t>
             </w:r>
           </w:p>
         </w:tc>
@@ -1433,6 +1417,7 @@
           <w:tcPr>
             <w:tcW w:w="1684" w:type="dxa"/>
             <w:tcBorders>
+              <w:top w:val="single" w:sz="4" w:space="0" w:color="BFBFBF"/>
               <w:bottom w:val="single" w:sz="4" w:space="0" w:color="BFBFBF"/>
               <w:insideH w:val="single" w:sz="4" w:space="0" w:color="BFBFBF"/>
             </w:tcBorders>
@@ -1454,20 +1439,25 @@
           <w:tcPr>
             <w:tcW w:w="1434" w:type="dxa"/>
             <w:tcBorders>
-              <w:bottom w:val="single" w:sz="4" w:space="0" w:color="BFBFBF"/>
-              <w:insideH w:val="single" w:sz="4" w:space="0" w:color="BFBFBF"/>
-            </w:tcBorders>
-            <w:shd w:color="auto" w:fill="auto" w:val="clear"/>
-          </w:tcPr>
-          <w:p>
-            <w:pPr>
-              <w:pStyle w:val="Normal"/>
-              <w:spacing w:before="40" w:after="40"/>
-              <w:rPr/>
-            </w:pPr>
-            <w:r>
-              <w:rPr/>
-              <w:t>55%</w:t>
+              <w:top w:val="single" w:sz="4" w:space="0" w:color="BFBFBF"/>
+              <w:bottom w:val="single" w:sz="4" w:space="0" w:color="BFBFBF"/>
+              <w:insideH w:val="single" w:sz="4" w:space="0" w:color="BFBFBF"/>
+            </w:tcBorders>
+            <w:shd w:color="auto" w:fill="auto" w:val="clear"/>
+          </w:tcPr>
+          <w:p>
+            <w:pPr>
+              <w:pStyle w:val="Normal"/>
+              <w:spacing w:before="40" w:after="40"/>
+              <w:rPr/>
+            </w:pPr>
+            <w:r>
+              <w:rPr/>
+              <w:t>100</w:t>
+            </w:r>
+            <w:r>
+              <w:rPr/>
+              <w:t>%</w:t>
             </w:r>
           </w:p>
         </w:tc>
@@ -1475,6 +1465,7 @@
           <w:tcPr>
             <w:tcW w:w="2220" w:type="dxa"/>
             <w:tcBorders>
+              <w:top w:val="single" w:sz="4" w:space="0" w:color="BFBFBF"/>
               <w:bottom w:val="single" w:sz="4" w:space="0" w:color="BFBFBF"/>
               <w:insideH w:val="single" w:sz="4" w:space="0" w:color="BFBFBF"/>
             </w:tcBorders>
@@ -1496,6 +1487,7 @@
           <w:tcPr>
             <w:tcW w:w="1879" w:type="dxa"/>
             <w:tcBorders>
+              <w:top w:val="single" w:sz="4" w:space="0" w:color="BFBFBF"/>
               <w:bottom w:val="single" w:sz="4" w:space="0" w:color="BFBFBF"/>
               <w:insideH w:val="single" w:sz="4" w:space="0" w:color="BFBFBF"/>
             </w:tcBorders>
@@ -1517,6 +1509,7 @@
           <w:tcPr>
             <w:tcW w:w="2139" w:type="dxa"/>
             <w:tcBorders>
+              <w:top w:val="single" w:sz="4" w:space="0" w:color="BFBFBF"/>
               <w:bottom w:val="single" w:sz="4" w:space="0" w:color="BFBFBF"/>
               <w:insideH w:val="single" w:sz="4" w:space="0" w:color="BFBFBF"/>
             </w:tcBorders>
@@ -1543,6 +1536,7 @@
           <w:tcPr>
             <w:tcW w:w="1684" w:type="dxa"/>
             <w:tcBorders>
+              <w:top w:val="single" w:sz="4" w:space="0" w:color="BFBFBF"/>
               <w:bottom w:val="single" w:sz="4" w:space="0" w:color="BFBFBF"/>
               <w:insideH w:val="single" w:sz="4" w:space="0" w:color="BFBFBF"/>
             </w:tcBorders>
@@ -1564,6 +1558,7 @@
           <w:tcPr>
             <w:tcW w:w="1434" w:type="dxa"/>
             <w:tcBorders>
+              <w:top w:val="single" w:sz="4" w:space="0" w:color="BFBFBF"/>
               <w:bottom w:val="single" w:sz="4" w:space="0" w:color="BFBFBF"/>
               <w:insideH w:val="single" w:sz="4" w:space="0" w:color="BFBFBF"/>
             </w:tcBorders>
@@ -1585,6 +1580,7 @@
           <w:tcPr>
             <w:tcW w:w="2220" w:type="dxa"/>
             <w:tcBorders>
+              <w:top w:val="single" w:sz="4" w:space="0" w:color="BFBFBF"/>
               <w:bottom w:val="single" w:sz="4" w:space="0" w:color="BFBFBF"/>
               <w:insideH w:val="single" w:sz="4" w:space="0" w:color="BFBFBF"/>
             </w:tcBorders>
@@ -1606,6 +1602,7 @@
           <w:tcPr>
             <w:tcW w:w="1879" w:type="dxa"/>
             <w:tcBorders>
+              <w:top w:val="single" w:sz="4" w:space="0" w:color="BFBFBF"/>
               <w:bottom w:val="single" w:sz="4" w:space="0" w:color="BFBFBF"/>
               <w:insideH w:val="single" w:sz="4" w:space="0" w:color="BFBFBF"/>
             </w:tcBorders>
@@ -1627,6 +1624,7 @@
           <w:tcPr>
             <w:tcW w:w="2139" w:type="dxa"/>
             <w:tcBorders>
+              <w:top w:val="single" w:sz="4" w:space="0" w:color="BFBFBF"/>
               <w:bottom w:val="single" w:sz="4" w:space="0" w:color="BFBFBF"/>
               <w:insideH w:val="single" w:sz="4" w:space="0" w:color="BFBFBF"/>
             </w:tcBorders>
@@ -1674,7 +1672,7 @@
           <w:bottom w:w="0" w:type="dxa"/>
           <w:right w:w="108" w:type="dxa"/>
         </w:tblCellMar>
-        <w:tblLook w:val="04a0" w:noVBand="1" w:noHBand="0" w:lastColumn="0" w:firstColumn="1" w:lastRow="0" w:firstRow="1"/>
+        <w:tblLook w:noVBand="1" w:val="04a0" w:noHBand="0" w:lastColumn="0" w:firstColumn="1" w:lastRow="0" w:firstRow="1"/>
       </w:tblPr>
       <w:tblGrid>
         <w:gridCol w:w="1684"/>
@@ -1709,7 +1707,7 @@
             </w:pPr>
             <w:r>
               <w:rPr>
-                <w:rFonts w:asciiTheme="majorHAnsi" w:hAnsiTheme="majorHAnsi" w:ascii="Calibri" w:hAnsi="Calibri"/>
+                <w:rFonts w:ascii="Calibri" w:hAnsi="Calibri" w:asciiTheme="majorHAnsi" w:hAnsiTheme="majorHAnsi"/>
                 <w:caps/>
                 <w:color w:val="577188" w:themeColor="accent1" w:themeShade="bf"/>
               </w:rPr>
@@ -1739,7 +1737,7 @@
             </w:pPr>
             <w:r>
               <w:rPr>
-                <w:rFonts w:asciiTheme="majorHAnsi" w:hAnsiTheme="majorHAnsi" w:ascii="Calibri" w:hAnsi="Calibri"/>
+                <w:rFonts w:ascii="Calibri" w:hAnsi="Calibri" w:asciiTheme="majorHAnsi" w:hAnsiTheme="majorHAnsi"/>
                 <w:caps/>
                 <w:color w:val="577188" w:themeColor="accent1" w:themeShade="bf"/>
               </w:rPr>
@@ -1769,7 +1767,7 @@
             </w:pPr>
             <w:r>
               <w:rPr>
-                <w:rFonts w:asciiTheme="majorHAnsi" w:hAnsiTheme="majorHAnsi" w:ascii="Calibri" w:hAnsi="Calibri"/>
+                <w:rFonts w:ascii="Calibri" w:hAnsi="Calibri" w:asciiTheme="majorHAnsi" w:hAnsiTheme="majorHAnsi"/>
                 <w:caps/>
                 <w:color w:val="577188" w:themeColor="accent1" w:themeShade="bf"/>
               </w:rPr>
@@ -1799,7 +1797,7 @@
             </w:pPr>
             <w:r>
               <w:rPr>
-                <w:rFonts w:asciiTheme="majorHAnsi" w:hAnsiTheme="majorHAnsi" w:ascii="Calibri" w:hAnsi="Calibri"/>
+                <w:rFonts w:ascii="Calibri" w:hAnsi="Calibri" w:asciiTheme="majorHAnsi" w:hAnsiTheme="majorHAnsi"/>
                 <w:caps/>
                 <w:color w:val="577188" w:themeColor="accent1" w:themeShade="bf"/>
               </w:rPr>
@@ -1829,7 +1827,7 @@
             </w:pPr>
             <w:r>
               <w:rPr>
-                <w:rFonts w:asciiTheme="majorHAnsi" w:hAnsiTheme="majorHAnsi" w:ascii="Calibri" w:hAnsi="Calibri"/>
+                <w:rFonts w:ascii="Calibri" w:hAnsi="Calibri" w:asciiTheme="majorHAnsi" w:hAnsiTheme="majorHAnsi"/>
                 <w:caps/>
                 <w:color w:val="577188" w:themeColor="accent1" w:themeShade="bf"/>
               </w:rPr>
@@ -1900,7 +1898,11 @@
             </w:pPr>
             <w:r>
               <w:rPr/>
-              <w:t>0%</w:t>
+              <w:t>33,3</w:t>
+            </w:r>
+            <w:r>
+              <w:rPr/>
+              <w:t>%</w:t>
             </w:r>
           </w:p>
         </w:tc>
@@ -2006,7 +2008,7 @@
           <w:bottom w:w="0" w:type="dxa"/>
           <w:right w:w="108" w:type="dxa"/>
         </w:tblCellMar>
-        <w:tblLook w:val="04a0" w:noVBand="1" w:noHBand="0" w:lastColumn="0" w:firstColumn="1" w:lastRow="0" w:firstRow="1"/>
+        <w:tblLook w:noVBand="1" w:val="04a0" w:noHBand="0" w:lastColumn="0" w:firstColumn="1" w:lastRow="0" w:firstRow="1"/>
       </w:tblPr>
       <w:tblGrid>
         <w:gridCol w:w="4869"/>
@@ -2039,7 +2041,7 @@
             </w:pPr>
             <w:r>
               <w:rPr>
-                <w:rFonts w:asciiTheme="majorHAnsi" w:hAnsiTheme="majorHAnsi" w:ascii="Calibri" w:hAnsi="Calibri"/>
+                <w:rFonts w:ascii="Calibri" w:hAnsi="Calibri" w:asciiTheme="majorHAnsi" w:hAnsiTheme="majorHAnsi"/>
                 <w:caps/>
                 <w:color w:val="577188" w:themeColor="accent1" w:themeShade="bf"/>
               </w:rPr>
@@ -2069,7 +2071,7 @@
             </w:pPr>
             <w:r>
               <w:rPr>
-                <w:rFonts w:asciiTheme="majorHAnsi" w:hAnsiTheme="majorHAnsi" w:ascii="Calibri" w:hAnsi="Calibri"/>
+                <w:rFonts w:ascii="Calibri" w:hAnsi="Calibri" w:asciiTheme="majorHAnsi" w:hAnsiTheme="majorHAnsi"/>
                 <w:caps/>
                 <w:color w:val="577188" w:themeColor="accent1" w:themeShade="bf"/>
               </w:rPr>
@@ -2099,7 +2101,7 @@
             </w:pPr>
             <w:r>
               <w:rPr>
-                <w:rFonts w:asciiTheme="majorHAnsi" w:hAnsiTheme="majorHAnsi" w:ascii="Calibri" w:hAnsi="Calibri"/>
+                <w:rFonts w:ascii="Calibri" w:hAnsi="Calibri" w:asciiTheme="majorHAnsi" w:hAnsiTheme="majorHAnsi"/>
                 <w:caps/>
                 <w:color w:val="577188" w:themeColor="accent1" w:themeShade="bf"/>
               </w:rPr>
@@ -2181,11 +2183,19 @@
             </w:pPr>
             <w:r>
               <w:rPr/>
-              <w:t>31</w:t>
-            </w:r>
-            <w:r>
-              <w:rPr/>
-              <w:t>/10/2017</w:t>
+              <w:t>16</w:t>
+            </w:r>
+            <w:r>
+              <w:rPr/>
+              <w:t>/1</w:t>
+            </w:r>
+            <w:r>
+              <w:rPr/>
+              <w:t>1</w:t>
+            </w:r>
+            <w:r>
+              <w:rPr/>
+              <w:t>/2017</w:t>
             </w:r>
           </w:p>
         </w:tc>
@@ -2217,7 +2227,7 @@
             </w:r>
             <w:r>
               <w:rPr/>
-              <w:t>modelo conceitual</w:t>
+              <w:t>Diagrama de Sequência</w:t>
             </w:r>
           </w:p>
         </w:tc>
@@ -2267,11 +2277,19 @@
             </w:pPr>
             <w:r>
               <w:rPr/>
-              <w:t>31</w:t>
-            </w:r>
-            <w:r>
-              <w:rPr/>
-              <w:t>/10/2017</w:t>
+              <w:t>16</w:t>
+            </w:r>
+            <w:r>
+              <w:rPr/>
+              <w:t>/1</w:t>
+            </w:r>
+            <w:r>
+              <w:rPr/>
+              <w:t>1</w:t>
+            </w:r>
+            <w:r>
+              <w:rPr/>
+              <w:t>/2017</w:t>
             </w:r>
           </w:p>
         </w:tc>
@@ -2384,7 +2402,7 @@
       <w:formProt w:val="false"/>
       <w:titlePg/>
       <w:textDirection w:val="lrTb"/>
-      <w:docGrid w:type="default" w:linePitch="360" w:charSpace="2047"/>
+      <w:docGrid w:type="default" w:linePitch="360" w:charSpace="1842"/>
     </w:sectPr>
   </w:body>
 </w:document>
@@ -2431,7 +2449,7 @@
 <w:hdr xmlns:o="urn:schemas-microsoft-com:office:office" xmlns:r="http://schemas.openxmlformats.org/officeDocument/2006/relationships" xmlns:v="urn:schemas-microsoft-com:vml" xmlns:w="http://schemas.openxmlformats.org/wordprocessingml/2006/main" xmlns:w10="urn:schemas-microsoft-com:office:word" xmlns:wp="http://schemas.openxmlformats.org/drawingml/2006/wordprocessingDrawing" xmlns:wps="http://schemas.microsoft.com/office/word/2010/wordprocessingShape" xmlns:wpg="http://schemas.microsoft.com/office/word/2010/wordprocessingGroup" xmlns:mc="http://schemas.openxmlformats.org/markup-compatibility/2006" xmlns:wp14="http://schemas.microsoft.com/office/word/2010/wordprocessingDrawing" xmlns:w14="http://schemas.microsoft.com/office/word/2010/wordml" mc:Ignorable="w14 wp14">
   <w:p>
     <w:pPr>
-      <w:pStyle w:val="Header"/>
+      <w:pStyle w:val="Cabealho1"/>
       <w:rPr/>
     </w:pPr>
     <w:r>
@@ -2455,7 +2473,7 @@
         <w:bottom w:w="0" w:type="dxa"/>
         <w:right w:w="108" w:type="dxa"/>
       </w:tblCellMar>
-      <w:tblLook w:val="04a0" w:noVBand="1" w:noHBand="0" w:firstRow="1" w:lastRow="0" w:firstColumn="1" w:lastColumn="0"/>
+      <w:tblLook w:lastRow="0" w:firstRow="1" w:lastColumn="0" w:firstColumn="1" w:val="04a0" w:noHBand="0" w:noVBand="1"/>
     </w:tblPr>
     <w:tblGrid>
       <w:gridCol w:w="4872"/>
@@ -2502,7 +2520,7 @@
         <w:sdt>
           <w:sdtPr>
             <w:picture/>
-            <w:id w:val="202743308"/>
+            <w:id w:val="1676221246"/>
             <w:alias w:val="Clique no ícone para substituir a imagem"/>
           </w:sdtPr>
           <w:sdtContent>
@@ -2941,6 +2959,7 @@
     <w:rPr>
       <w:rFonts w:ascii="Cambria" w:hAnsi="Cambria" w:eastAsia="Cambria" w:cs="" w:asciiTheme="minorHAnsi" w:cstheme="minorBidi" w:eastAsiaTheme="minorHAnsi" w:hAnsiTheme="minorHAnsi"/>
       <w:color w:val="595959" w:themeColor="text1" w:themeTint="a6"/>
+      <w:kern w:val="0"/>
       <w:sz w:val="20"/>
       <w:szCs w:val="20"/>
       <w:lang w:val="pt-BR" w:eastAsia="pt-BR" w:bidi="ar-SA"/>
@@ -3076,10 +3095,10 @@
       <w:szCs w:val="16"/>
     </w:rPr>
   </w:style>
-  <w:style w:type="paragraph" w:styleId="Heading" w:customStyle="1">
-    <w:name w:val="Heading"/>
+  <w:style w:type="paragraph" w:styleId="Ttulo" w:customStyle="1">
+    <w:name w:val="Título"/>
     <w:basedOn w:val="Normal"/>
-    <w:next w:val="TextBody"/>
+    <w:next w:val="Corpodetexto"/>
     <w:qFormat/>
     <w:rsid w:val="0055675c"/>
     <w:pPr>
@@ -3092,7 +3111,7 @@
       <w:szCs w:val="28"/>
     </w:rPr>
   </w:style>
-  <w:style w:type="paragraph" w:styleId="TextBody">
+  <w:style w:type="paragraph" w:styleId="Corpodetexto">
     <w:name w:val="Body Text"/>
     <w:basedOn w:val="Normal"/>
     <w:rsid w:val="0055675c"/>
@@ -3101,16 +3120,16 @@
     </w:pPr>
     <w:rPr/>
   </w:style>
-  <w:style w:type="paragraph" w:styleId="List">
+  <w:style w:type="paragraph" w:styleId="Lista">
     <w:name w:val="List"/>
-    <w:basedOn w:val="TextBody"/>
+    <w:basedOn w:val="Corpodetexto"/>
     <w:rsid w:val="0055675c"/>
     <w:pPr/>
     <w:rPr>
       <w:rFonts w:cs="FreeSans"/>
     </w:rPr>
   </w:style>
-  <w:style w:type="paragraph" w:styleId="Caption">
+  <w:style w:type="paragraph" w:styleId="Legenda">
     <w:name w:val="Caption"/>
     <w:basedOn w:val="Normal"/>
     <w:qFormat/>
@@ -3126,8 +3145,8 @@
       <w:szCs w:val="24"/>
     </w:rPr>
   </w:style>
-  <w:style w:type="paragraph" w:styleId="Index" w:customStyle="1">
-    <w:name w:val="Index"/>
+  <w:style w:type="paragraph" w:styleId="Ndice" w:customStyle="1">
+    <w:name w:val="Índice"/>
     <w:basedOn w:val="Normal"/>
     <w:qFormat/>
     <w:rsid w:val="0055675c"/>
@@ -3235,12 +3254,13 @@
     <w:rPr>
       <w:rFonts w:ascii="Cambria" w:hAnsi="Cambria" w:eastAsia="Cambria" w:cs="" w:asciiTheme="minorHAnsi" w:cstheme="minorBidi" w:eastAsiaTheme="minorHAnsi" w:hAnsiTheme="minorHAnsi"/>
       <w:color w:val="595959" w:themeColor="text1" w:themeTint="a6"/>
+      <w:kern w:val="0"/>
       <w:sz w:val="20"/>
       <w:szCs w:val="20"/>
       <w:lang w:val="pt-BR" w:eastAsia="pt-BR" w:bidi="ar-SA"/>
     </w:rPr>
   </w:style>
-  <w:style w:type="paragraph" w:styleId="Title">
+  <w:style w:type="paragraph" w:styleId="Ttulododocumento">
     <w:name w:val="Title"/>
     <w:basedOn w:val="Normal"/>
     <w:next w:val="Normal"/>
@@ -3272,7 +3292,7 @@
     </w:pPr>
     <w:rPr/>
   </w:style>
-  <w:style w:type="paragraph" w:styleId="Header">
+  <w:style w:type="paragraph" w:styleId="Cabealho1">
     <w:name w:val="Header"/>
     <w:basedOn w:val="Normal"/>
     <w:link w:val="CabealhoChar"/>
@@ -3288,7 +3308,7 @@
     </w:pPr>
     <w:rPr/>
   </w:style>
-  <w:style w:type="paragraph" w:styleId="Footer">
+  <w:style w:type="paragraph" w:styleId="Rodap1">
     <w:name w:val="Footer"/>
     <w:basedOn w:val="Normal"/>
     <w:link w:val="RodapChar"/>
@@ -3304,17 +3324,17 @@
     </w:pPr>
     <w:rPr/>
   </w:style>
-  <w:style w:type="paragraph" w:styleId="TableContents" w:customStyle="1">
-    <w:name w:val="Table Contents"/>
+  <w:style w:type="paragraph" w:styleId="Contedodatabela" w:customStyle="1">
+    <w:name w:val="Conteúdo da tabela"/>
     <w:basedOn w:val="Normal"/>
     <w:qFormat/>
     <w:rsid w:val="0055675c"/>
     <w:pPr/>
     <w:rPr/>
   </w:style>
-  <w:style w:type="paragraph" w:styleId="TableHeading" w:customStyle="1">
-    <w:name w:val="Table Heading"/>
-    <w:basedOn w:val="TableContents"/>
+  <w:style w:type="paragraph" w:styleId="Ttulodetabela" w:customStyle="1">
+    <w:name w:val="Título de tabela"/>
+    <w:basedOn w:val="Contedodatabela"/>
     <w:qFormat/>
     <w:rsid w:val="0055675c"/>
     <w:pPr/>

</xml_diff>